<commit_message>
Atualização final para apresentação para a banca
Atualização final para apresentação para a banca
</commit_message>
<xml_diff>
--- a/SLR-CMMi-AgileReq-Cap03-REVISAO-SISTEMATICA.docx
+++ b/SLR-CMMi-AgileReq-Cap03-REVISAO-SISTEMATICA.docx
@@ -8,7 +8,6 @@
         <w:spacing w:before="0" w:after="0" w:line="360" w:lineRule="auto"/>
         <w:ind w:left="284" w:hanging="284"/>
         <w:rPr>
-          <w:rFonts w:hint="eastAsia"/>
           <w:sz w:val="24"/>
           <w:szCs w:val="24"/>
         </w:rPr>
@@ -35,9 +34,6 @@
       <w:pPr>
         <w:pStyle w:val="TextBody"/>
         <w:spacing w:after="0" w:line="360" w:lineRule="auto"/>
-        <w:rPr>
-          <w:rFonts w:hint="eastAsia"/>
-        </w:rPr>
       </w:pPr>
     </w:p>
     <w:p>
@@ -826,9 +822,6 @@
     <w:p>
       <w:pPr>
         <w:jc w:val="center"/>
-        <w:rPr>
-          <w:rFonts w:hint="eastAsia"/>
-        </w:rPr>
       </w:pPr>
       <w:r>
         <w:rPr>
@@ -1186,9 +1179,6 @@
       <w:pPr>
         <w:spacing w:line="360" w:lineRule="auto"/>
         <w:jc w:val="both"/>
-        <w:rPr>
-          <w:rFonts w:hint="eastAsia"/>
-        </w:rPr>
       </w:pPr>
       <w:r>
         <w:rPr>
@@ -1202,9 +1192,6 @@
       <w:pPr>
         <w:spacing w:line="360" w:lineRule="auto"/>
         <w:jc w:val="both"/>
-        <w:rPr>
-          <w:rFonts w:hint="eastAsia"/>
-        </w:rPr>
       </w:pPr>
     </w:p>
     <w:p>
@@ -1445,9 +1432,6 @@
     <w:p>
       <w:pPr>
         <w:jc w:val="center"/>
-        <w:rPr>
-          <w:rFonts w:hint="eastAsia"/>
-        </w:rPr>
       </w:pPr>
       <w:r>
         <w:rPr>
@@ -1519,7 +1503,6 @@
               <w:ind w:left="75"/>
               <w:jc w:val="both"/>
               <w:rPr>
-                <w:rFonts w:hint="eastAsia"/>
                 <w:sz w:val="22"/>
                 <w:szCs w:val="22"/>
               </w:rPr>
@@ -1613,147 +1596,132 @@
               <w:ind w:left="75"/>
               <w:jc w:val="both"/>
               <w:rPr>
+                <w:rFonts w:ascii="Arial" w:hAnsi="Arial" w:cs="Arial"/>
+                <w:bCs/>
+                <w:sz w:val="22"/>
+                <w:szCs w:val="22"/>
+                <w:lang w:val="pt-BR"/>
+              </w:rPr>
+            </w:pPr>
+            <w:r>
+              <w:rPr>
+                <w:rFonts w:ascii="Arial" w:hAnsi="Arial" w:cs="Arial"/>
+                <w:bCs/>
+                <w:sz w:val="22"/>
+                <w:szCs w:val="22"/>
+                <w:lang w:val="pt-BR"/>
+              </w:rPr>
+              <w:t xml:space="preserve">Q2: </w:t>
+            </w:r>
+            <w:r>
+              <w:rPr>
                 <w:rFonts w:ascii="Arial" w:hAnsi="Arial" w:cs="Arial" w:hint="eastAsia"/>
-                <w:bCs/>
-                <w:sz w:val="22"/>
-                <w:szCs w:val="22"/>
                 <w:lang w:val="pt-BR"/>
               </w:rPr>
-            </w:pPr>
-            <w:r>
-              <w:rPr>
-                <w:rFonts w:ascii="Arial" w:hAnsi="Arial" w:cs="Arial"/>
-                <w:bCs/>
-                <w:sz w:val="22"/>
-                <w:szCs w:val="22"/>
+              <w:t xml:space="preserve">Quais </w:t>
+            </w:r>
+            <w:r>
+              <w:rPr>
+                <w:rFonts w:ascii="Arial" w:hAnsi="Arial" w:cs="Arial"/>
                 <w:lang w:val="pt-BR"/>
               </w:rPr>
-              <w:t xml:space="preserve">Q2: </w:t>
+              <w:t>as práticas</w:t>
             </w:r>
             <w:r>
               <w:rPr>
                 <w:rFonts w:ascii="Arial" w:hAnsi="Arial" w:cs="Arial" w:hint="eastAsia"/>
-                <w:bCs/>
-                <w:sz w:val="22"/>
-                <w:szCs w:val="22"/>
                 <w:lang w:val="pt-BR"/>
               </w:rPr>
-              <w:t>Quais fatores podemos relacionar sobre o insucesso na adoção de</w:t>
-            </w:r>
-            <w:r>
-              <w:rPr>
-                <w:rFonts w:ascii="Arial" w:hAnsi="Arial" w:cs="Arial"/>
-                <w:bCs/>
-                <w:sz w:val="22"/>
-                <w:szCs w:val="22"/>
+              <w:t xml:space="preserve"> </w:t>
+            </w:r>
+            <w:r>
+              <w:rPr>
+                <w:rFonts w:ascii="Arial" w:hAnsi="Arial" w:cs="Arial"/>
                 <w:lang w:val="pt-BR"/>
               </w:rPr>
+              <w:t>ágeis mais recomendáveis</w:t>
+            </w:r>
+            <w:r>
+              <w:rPr>
+                <w:rFonts w:ascii="Arial" w:hAnsi="Arial" w:cs="Arial" w:hint="eastAsia"/>
+                <w:lang w:val="pt-BR"/>
+              </w:rPr>
+              <w:t xml:space="preserve"> no</w:t>
+            </w:r>
+            <w:r>
+              <w:rPr>
+                <w:rFonts w:ascii="Arial" w:hAnsi="Arial" w:cs="Arial"/>
+                <w:lang w:val="pt-BR"/>
+              </w:rPr>
+              <w:t xml:space="preserve"> contexto</w:t>
+            </w:r>
+            <w:r>
+              <w:rPr>
+                <w:rFonts w:ascii="Arial" w:hAnsi="Arial" w:cs="Arial" w:hint="eastAsia"/>
+                <w:lang w:val="pt-BR"/>
+              </w:rPr>
               <w:t xml:space="preserve"> </w:t>
             </w:r>
             <w:r>
               <w:rPr>
+                <w:rFonts w:ascii="Arial" w:hAnsi="Arial" w:cs="Arial"/>
+                <w:lang w:val="pt-BR"/>
+              </w:rPr>
+              <w:t xml:space="preserve">dos </w:t>
+            </w:r>
+            <w:r>
+              <w:rPr>
                 <w:rFonts w:ascii="Arial" w:hAnsi="Arial" w:cs="Arial" w:hint="eastAsia"/>
-                <w:bCs/>
-                <w:sz w:val="22"/>
-                <w:szCs w:val="22"/>
                 <w:lang w:val="pt-BR"/>
               </w:rPr>
-              <w:t>t</w:t>
-            </w:r>
-            <w:r>
-              <w:rPr>
-                <w:rFonts w:ascii="Arial" w:hAnsi="Arial" w:cs="Arial"/>
-                <w:bCs/>
-                <w:sz w:val="22"/>
-                <w:szCs w:val="22"/>
+              <w:t>requisitos</w:t>
+            </w:r>
+            <w:r>
+              <w:rPr>
+                <w:rFonts w:ascii="Arial" w:hAnsi="Arial" w:cs="Arial"/>
                 <w:lang w:val="pt-BR"/>
               </w:rPr>
-              <w:t>é</w:t>
+              <w:t xml:space="preserve"> ágeis</w:t>
             </w:r>
             <w:r>
               <w:rPr>
                 <w:rFonts w:ascii="Arial" w:hAnsi="Arial" w:cs="Arial" w:hint="eastAsia"/>
-                <w:bCs/>
-                <w:sz w:val="22"/>
-                <w:szCs w:val="22"/>
                 <w:lang w:val="pt-BR"/>
               </w:rPr>
-              <w:t xml:space="preserve">cnicas </w:t>
-            </w:r>
-            <w:r>
-              <w:rPr>
-                <w:rFonts w:ascii="Arial" w:hAnsi="Arial" w:cs="Arial"/>
-                <w:bCs/>
-                <w:sz w:val="22"/>
-                <w:szCs w:val="22"/>
+              <w:t xml:space="preserve"> para garantir a </w:t>
+            </w:r>
+            <w:r>
+              <w:rPr>
+                <w:rFonts w:ascii="Arial" w:hAnsi="Arial" w:cs="Arial"/>
                 <w:lang w:val="pt-BR"/>
               </w:rPr>
-              <w:t>ágeis</w:t>
+              <w:t>aderência</w:t>
             </w:r>
             <w:r>
               <w:rPr>
                 <w:rFonts w:ascii="Arial" w:hAnsi="Arial" w:cs="Arial" w:hint="eastAsia"/>
-                <w:bCs/>
-                <w:sz w:val="22"/>
-                <w:szCs w:val="22"/>
                 <w:lang w:val="pt-BR"/>
               </w:rPr>
-              <w:t xml:space="preserve"> no levantamento de requisitos para garantir a </w:t>
-            </w:r>
-            <w:r>
-              <w:rPr>
-                <w:rFonts w:ascii="Arial" w:hAnsi="Arial" w:cs="Arial"/>
-                <w:bCs/>
-                <w:sz w:val="22"/>
-                <w:szCs w:val="22"/>
+              <w:t xml:space="preserve"> ao </w:t>
+            </w:r>
+            <w:proofErr w:type="spellStart"/>
+            <w:r>
+              <w:rPr>
+                <w:rFonts w:ascii="Arial" w:hAnsi="Arial" w:cs="Arial" w:hint="eastAsia"/>
                 <w:lang w:val="pt-BR"/>
               </w:rPr>
-              <w:t>aderência</w:t>
-            </w:r>
-            <w:r>
-              <w:rPr>
-                <w:rFonts w:ascii="Arial" w:hAnsi="Arial" w:cs="Arial" w:hint="eastAsia"/>
-                <w:bCs/>
-                <w:sz w:val="22"/>
-                <w:szCs w:val="22"/>
+              <w:t>CMMi</w:t>
+            </w:r>
+            <w:proofErr w:type="spellEnd"/>
+            <w:r>
+              <w:rPr>
+                <w:rFonts w:ascii="Arial" w:hAnsi="Arial" w:cs="Arial"/>
                 <w:lang w:val="pt-BR"/>
               </w:rPr>
-              <w:t xml:space="preserve"> ao </w:t>
-            </w:r>
-            <w:proofErr w:type="spellStart"/>
-            <w:r>
-              <w:rPr>
-                <w:rFonts w:ascii="Arial" w:hAnsi="Arial" w:cs="Arial" w:hint="eastAsia"/>
-                <w:bCs/>
-                <w:sz w:val="22"/>
-                <w:szCs w:val="22"/>
-                <w:lang w:val="pt-BR"/>
-              </w:rPr>
-              <w:t>CMM</w:t>
+              <w:t>?</w:t>
             </w:r>
             <w:bookmarkStart w:id="0" w:name="_GoBack"/>
             <w:bookmarkEnd w:id="0"/>
-            <w:r>
-              <w:rPr>
-                <w:rFonts w:ascii="Arial" w:hAnsi="Arial" w:cs="Arial" w:hint="eastAsia"/>
-                <w:bCs/>
-                <w:sz w:val="22"/>
-                <w:szCs w:val="22"/>
-                <w:lang w:val="pt-BR"/>
-              </w:rPr>
-              <w:t>i</w:t>
-            </w:r>
-            <w:proofErr w:type="spellEnd"/>
-            <w:r>
-              <w:rPr>
-                <w:rFonts w:ascii="Arial" w:hAnsi="Arial" w:cs="Arial"/>
-                <w:bCs/>
-                <w:sz w:val="22"/>
-                <w:szCs w:val="22"/>
-                <w:lang w:val="pt-BR"/>
-              </w:rPr>
-              <w:t>?</w:t>
-            </w:r>
           </w:p>
         </w:tc>
       </w:tr>
@@ -1950,7 +1918,6 @@
         <w:spacing w:line="360" w:lineRule="auto"/>
         <w:jc w:val="both"/>
         <w:rPr>
-          <w:rFonts w:hint="eastAsia"/>
           <w:b/>
         </w:rPr>
       </w:pPr>
@@ -1967,9 +1934,6 @@
       <w:pPr>
         <w:spacing w:line="360" w:lineRule="auto"/>
         <w:jc w:val="both"/>
-        <w:rPr>
-          <w:rFonts w:hint="eastAsia"/>
-        </w:rPr>
       </w:pPr>
     </w:p>
     <w:p>
@@ -2032,9 +1996,6 @@
       <w:pPr>
         <w:spacing w:line="360" w:lineRule="auto"/>
         <w:jc w:val="both"/>
-        <w:rPr>
-          <w:rFonts w:hint="eastAsia"/>
-        </w:rPr>
       </w:pPr>
       <w:r>
         <w:rPr>
@@ -2048,9 +2009,6 @@
       <w:pPr>
         <w:spacing w:line="360" w:lineRule="auto"/>
         <w:jc w:val="both"/>
-        <w:rPr>
-          <w:rFonts w:hint="eastAsia"/>
-        </w:rPr>
       </w:pPr>
     </w:p>
     <w:p>
@@ -2458,9 +2416,6 @@
         <w:spacing w:line="360" w:lineRule="auto"/>
         <w:ind w:firstLine="851"/>
         <w:jc w:val="both"/>
-        <w:rPr>
-          <w:rFonts w:hint="eastAsia"/>
-        </w:rPr>
       </w:pPr>
       <w:r>
         <w:rPr>
@@ -2519,9 +2474,6 @@
       <w:pPr>
         <w:spacing w:line="360" w:lineRule="auto"/>
         <w:jc w:val="both"/>
-        <w:rPr>
-          <w:rFonts w:hint="eastAsia"/>
-        </w:rPr>
       </w:pPr>
       <w:r>
         <w:rPr>
@@ -2551,9 +2503,6 @@
       <w:pPr>
         <w:spacing w:line="360" w:lineRule="auto"/>
         <w:jc w:val="both"/>
-        <w:rPr>
-          <w:rFonts w:hint="eastAsia"/>
-        </w:rPr>
       </w:pPr>
     </w:p>
     <w:p>
@@ -2850,9 +2799,6 @@
         <w:spacing w:line="360" w:lineRule="auto"/>
         <w:ind w:firstLine="851"/>
         <w:jc w:val="both"/>
-        <w:rPr>
-          <w:rFonts w:hint="eastAsia"/>
-        </w:rPr>
       </w:pPr>
       <w:r>
         <w:rPr>
@@ -2893,9 +2839,6 @@
     <w:p>
       <w:pPr>
         <w:jc w:val="center"/>
-        <w:rPr>
-          <w:rFonts w:hint="eastAsia"/>
-        </w:rPr>
       </w:pPr>
       <w:r>
         <w:rPr>
@@ -2978,7 +2921,6 @@
             <w:pPr>
               <w:rPr>
                 <w:rStyle w:val="display-status"/>
-                <w:rFonts w:hint="eastAsia"/>
                 <w:lang w:val="en-US"/>
               </w:rPr>
             </w:pPr>
@@ -3008,70 +2950,68 @@
             <w:pPr>
               <w:rPr>
                 <w:rStyle w:val="display-status"/>
-                <w:rFonts w:hint="eastAsia"/>
                 <w:lang w:val="en-US"/>
               </w:rPr>
             </w:pPr>
           </w:p>
           <w:p>
             <w:pPr>
-              <w:rPr>
-                <w:rStyle w:val="display-status"/>
-                <w:rFonts w:hint="eastAsia"/>
-                <w:lang w:val="en-US"/>
-              </w:rPr>
-            </w:pPr>
-            <w:r>
               <w:rPr>
                 <w:rStyle w:val="display-status"/>
                 <w:lang w:val="en-US"/>
               </w:rPr>
-              <w:t>("</w:t>
-            </w:r>
-            <w:proofErr w:type="gramStart"/>
+            </w:pPr>
             <w:r>
               <w:rPr>
                 <w:rStyle w:val="display-status"/>
                 <w:lang w:val="en-US"/>
               </w:rPr>
-              <w:t>agile</w:t>
-            </w:r>
-            <w:proofErr w:type="gramEnd"/>
+              <w:t>("</w:t>
+            </w:r>
+            <w:proofErr w:type="gramStart"/>
             <w:r>
               <w:rPr>
                 <w:rStyle w:val="display-status"/>
                 <w:lang w:val="en-US"/>
               </w:rPr>
-              <w:t>" OR "agility" OR "lightweight" OR "scrum" OR "extreme programming" OR "XP" OR "dynamic system development" OR "DSDM" OR "crystal clear" OR "crystal orange" OR "crystal red" OR "crystal blue" OR "feature driven development" OR "FDD" OR "lean software development" OR "adaptive software development" OR "ASD" OR "test driven development" OR "TDD"</w:t>
-            </w:r>
+              <w:t>agile</w:t>
+            </w:r>
+            <w:proofErr w:type="gramEnd"/>
             <w:r>
               <w:rPr>
                 <w:rStyle w:val="display-status"/>
                 <w:lang w:val="en-US"/>
               </w:rPr>
-              <w:t xml:space="preserve"> OR </w:t>
+              <w:t>" OR "agility" OR "lightweight" OR "scrum" OR "extreme programming" OR "XP" OR "dynamic system development" OR "DSDM" OR "crystal clear" OR "crystal orange" OR "crystal red" OR "crystal blue" OR "feature driven development" OR "FDD" OR "lean software development" OR "adaptive software development" OR "ASD" OR "test driven development" OR "TDD"</w:t>
             </w:r>
             <w:r>
               <w:rPr>
                 <w:rStyle w:val="display-status"/>
                 <w:lang w:val="en-US"/>
               </w:rPr>
-              <w:t>"</w:t>
-            </w:r>
-            <w:proofErr w:type="spellStart"/>
+              <w:t xml:space="preserve"> OR </w:t>
+            </w:r>
             <w:r>
               <w:rPr>
                 <w:rStyle w:val="display-status"/>
                 <w:lang w:val="en-US"/>
               </w:rPr>
-              <w:t>kanban</w:t>
-            </w:r>
-            <w:proofErr w:type="spellEnd"/>
+              <w:t>"</w:t>
+            </w:r>
+            <w:proofErr w:type="spellStart"/>
             <w:r>
               <w:rPr>
                 <w:rStyle w:val="display-status"/>
                 <w:lang w:val="en-US"/>
               </w:rPr>
+              <w:t>kanban</w:t>
+            </w:r>
+            <w:proofErr w:type="spellEnd"/>
+            <w:r>
+              <w:rPr>
+                <w:rStyle w:val="display-status"/>
+                <w:lang w:val="en-US"/>
+              </w:rPr>
               <w:t xml:space="preserve">") AND </w:t>
             </w:r>
           </w:p>
@@ -3079,7 +3019,6 @@
             <w:pPr>
               <w:rPr>
                 <w:rStyle w:val="display-status"/>
-                <w:rFonts w:hint="eastAsia"/>
                 <w:lang w:val="en-US"/>
               </w:rPr>
             </w:pPr>
@@ -3089,7 +3028,6 @@
               <w:ind w:left="109"/>
               <w:jc w:val="both"/>
               <w:rPr>
-                <w:rFonts w:hint="eastAsia"/>
                 <w:sz w:val="22"/>
                 <w:szCs w:val="22"/>
                 <w:lang w:val="en-US"/>
@@ -3304,9 +3242,6 @@
     <w:p>
       <w:pPr>
         <w:jc w:val="center"/>
-        <w:rPr>
-          <w:rFonts w:hint="eastAsia"/>
-        </w:rPr>
       </w:pPr>
       <w:r>
         <w:rPr>
@@ -3378,9 +3313,6 @@
         <w:spacing w:line="360" w:lineRule="auto"/>
         <w:ind w:firstLine="851"/>
         <w:jc w:val="both"/>
-        <w:rPr>
-          <w:rFonts w:hint="eastAsia"/>
-        </w:rPr>
       </w:pPr>
       <w:r>
         <w:rPr>
@@ -3562,9 +3494,6 @@
     <w:p>
       <w:pPr>
         <w:jc w:val="center"/>
-        <w:rPr>
-          <w:rFonts w:hint="eastAsia"/>
-        </w:rPr>
       </w:pPr>
       <w:r>
         <w:rPr>
@@ -3685,7 +3614,6 @@
               <w:jc w:val="both"/>
               <w:cnfStyle w:val="000000100000" w:firstRow="0" w:lastRow="0" w:firstColumn="0" w:lastColumn="0" w:oddVBand="0" w:evenVBand="0" w:oddHBand="1" w:evenHBand="0" w:firstRowFirstColumn="0" w:firstRowLastColumn="0" w:lastRowFirstColumn="0" w:lastRowLastColumn="0"/>
               <w:rPr>
-                <w:rFonts w:hint="eastAsia"/>
                 <w:sz w:val="22"/>
                 <w:szCs w:val="22"/>
               </w:rPr>
@@ -3804,7 +3732,6 @@
               <w:jc w:val="both"/>
               <w:cnfStyle w:val="000000100000" w:firstRow="0" w:lastRow="0" w:firstColumn="0" w:lastColumn="0" w:oddVBand="0" w:evenVBand="0" w:oddHBand="1" w:evenHBand="0" w:firstRowFirstColumn="0" w:firstRowLastColumn="0" w:lastRowFirstColumn="0" w:lastRowLastColumn="0"/>
               <w:rPr>
-                <w:rFonts w:hint="eastAsia"/>
                 <w:sz w:val="22"/>
                 <w:szCs w:val="22"/>
               </w:rPr>
@@ -3845,7 +3772,6 @@
               <w:jc w:val="both"/>
               <w:cnfStyle w:val="000000100000" w:firstRow="0" w:lastRow="0" w:firstColumn="0" w:lastColumn="0" w:oddVBand="0" w:evenVBand="0" w:oddHBand="1" w:evenHBand="0" w:firstRowFirstColumn="0" w:firstRowLastColumn="0" w:lastRowFirstColumn="0" w:lastRowLastColumn="0"/>
               <w:rPr>
-                <w:rFonts w:hint="eastAsia"/>
                 <w:sz w:val="22"/>
                 <w:szCs w:val="22"/>
               </w:rPr>
@@ -3886,7 +3812,6 @@
               <w:jc w:val="both"/>
               <w:cnfStyle w:val="000000100000" w:firstRow="0" w:lastRow="0" w:firstColumn="0" w:lastColumn="0" w:oddVBand="0" w:evenVBand="0" w:oddHBand="1" w:evenHBand="0" w:firstRowFirstColumn="0" w:firstRowLastColumn="0" w:lastRowFirstColumn="0" w:lastRowLastColumn="0"/>
               <w:rPr>
-                <w:rFonts w:hint="eastAsia"/>
                 <w:sz w:val="22"/>
                 <w:szCs w:val="22"/>
               </w:rPr>
@@ -3953,7 +3878,6 @@
               <w:jc w:val="both"/>
               <w:cnfStyle w:val="000000000000" w:firstRow="0" w:lastRow="0" w:firstColumn="0" w:lastColumn="0" w:oddVBand="0" w:evenVBand="0" w:oddHBand="0" w:evenHBand="0" w:firstRowFirstColumn="0" w:firstRowLastColumn="0" w:lastRowFirstColumn="0" w:lastRowLastColumn="0"/>
               <w:rPr>
-                <w:rFonts w:hint="eastAsia"/>
                 <w:sz w:val="22"/>
                 <w:szCs w:val="22"/>
               </w:rPr>
@@ -4234,7 +4158,6 @@
               <w:jc w:val="both"/>
               <w:cnfStyle w:val="000000000000" w:firstRow="0" w:lastRow="0" w:firstColumn="0" w:lastColumn="0" w:oddVBand="0" w:evenVBand="0" w:oddHBand="0" w:evenHBand="0" w:firstRowFirstColumn="0" w:firstRowLastColumn="0" w:lastRowFirstColumn="0" w:lastRowLastColumn="0"/>
               <w:rPr>
-                <w:rFonts w:hint="eastAsia"/>
                 <w:sz w:val="22"/>
                 <w:szCs w:val="22"/>
               </w:rPr>
@@ -4246,7 +4169,6 @@
               <w:jc w:val="both"/>
               <w:cnfStyle w:val="000000000000" w:firstRow="0" w:lastRow="0" w:firstColumn="0" w:lastColumn="0" w:oddVBand="0" w:evenVBand="0" w:oddHBand="0" w:evenHBand="0" w:firstRowFirstColumn="0" w:firstRowLastColumn="0" w:lastRowFirstColumn="0" w:lastRowLastColumn="0"/>
               <w:rPr>
-                <w:rFonts w:hint="eastAsia"/>
                 <w:sz w:val="22"/>
                 <w:szCs w:val="22"/>
               </w:rPr>
@@ -4287,7 +4209,6 @@
               <w:jc w:val="both"/>
               <w:cnfStyle w:val="000000000000" w:firstRow="0" w:lastRow="0" w:firstColumn="0" w:lastColumn="0" w:oddVBand="0" w:evenVBand="0" w:oddHBand="0" w:evenHBand="0" w:firstRowFirstColumn="0" w:firstRowLastColumn="0" w:lastRowFirstColumn="0" w:lastRowLastColumn="0"/>
               <w:rPr>
-                <w:rFonts w:hint="eastAsia"/>
                 <w:sz w:val="22"/>
                 <w:szCs w:val="22"/>
               </w:rPr>
@@ -4318,7 +4239,6 @@
       <w:pPr>
         <w:jc w:val="center"/>
         <w:rPr>
-          <w:rFonts w:hint="eastAsia"/>
           <w:sz w:val="22"/>
           <w:szCs w:val="22"/>
         </w:rPr>
@@ -4595,9 +4515,6 @@
         <w:spacing w:line="360" w:lineRule="auto"/>
         <w:ind w:firstLine="851"/>
         <w:jc w:val="both"/>
-        <w:rPr>
-          <w:rFonts w:hint="eastAsia"/>
-        </w:rPr>
       </w:pPr>
     </w:p>
     <w:p>
@@ -4632,9 +4549,6 @@
         <w:spacing w:line="360" w:lineRule="auto"/>
         <w:ind w:firstLine="851"/>
         <w:jc w:val="both"/>
-        <w:rPr>
-          <w:rFonts w:hint="eastAsia"/>
-        </w:rPr>
       </w:pPr>
       <w:r>
         <w:rPr>
@@ -4994,7 +4908,6 @@
       <w:pPr>
         <w:jc w:val="center"/>
         <w:rPr>
-          <w:rFonts w:hint="eastAsia"/>
           <w:sz w:val="26"/>
         </w:rPr>
       </w:pPr>
@@ -5046,9 +4959,6 @@
       <w:pPr>
         <w:spacing w:line="360" w:lineRule="auto"/>
         <w:jc w:val="both"/>
-        <w:rPr>
-          <w:rFonts w:hint="eastAsia"/>
-        </w:rPr>
       </w:pPr>
     </w:p>
     <w:p>
@@ -5061,9 +4971,6 @@
         <w:spacing w:line="360" w:lineRule="auto"/>
         <w:ind w:left="993" w:hanging="142"/>
         <w:jc w:val="both"/>
-        <w:rPr>
-          <w:rFonts w:hint="eastAsia"/>
-        </w:rPr>
       </w:pPr>
       <w:r>
         <w:rPr>
@@ -5147,9 +5054,6 @@
       <w:pPr>
         <w:spacing w:line="360" w:lineRule="auto"/>
         <w:jc w:val="both"/>
-        <w:rPr>
-          <w:rFonts w:hint="eastAsia"/>
-        </w:rPr>
       </w:pPr>
       <w:r>
         <w:rPr>
@@ -5163,9 +5067,6 @@
       <w:pPr>
         <w:spacing w:line="360" w:lineRule="auto"/>
         <w:jc w:val="both"/>
-        <w:rPr>
-          <w:rFonts w:hint="eastAsia"/>
-        </w:rPr>
       </w:pPr>
     </w:p>
     <w:p>
@@ -5214,9 +5115,6 @@
         <w:spacing w:line="360" w:lineRule="auto"/>
         <w:ind w:left="1418" w:hanging="567"/>
         <w:jc w:val="both"/>
-        <w:rPr>
-          <w:rFonts w:hint="eastAsia"/>
-        </w:rPr>
       </w:pPr>
       <w:r>
         <w:rPr>
@@ -5249,9 +5147,6 @@
         <w:spacing w:line="360" w:lineRule="auto"/>
         <w:ind w:left="1418" w:hanging="567"/>
         <w:jc w:val="both"/>
-        <w:rPr>
-          <w:rFonts w:hint="eastAsia"/>
-        </w:rPr>
       </w:pPr>
       <w:r>
         <w:rPr>
@@ -5583,9 +5478,6 @@
         <w:spacing w:line="360" w:lineRule="auto"/>
         <w:ind w:firstLine="851"/>
         <w:jc w:val="both"/>
-        <w:rPr>
-          <w:rFonts w:hint="eastAsia"/>
-        </w:rPr>
       </w:pPr>
     </w:p>
     <w:p>
@@ -6310,9 +6202,6 @@
       <w:pPr>
         <w:spacing w:line="360" w:lineRule="auto"/>
         <w:jc w:val="both"/>
-        <w:rPr>
-          <w:rFonts w:hint="eastAsia"/>
-        </w:rPr>
       </w:pPr>
       <w:r>
         <w:rPr>
@@ -6418,9 +6307,6 @@
       <w:pPr>
         <w:spacing w:line="360" w:lineRule="auto"/>
         <w:jc w:val="both"/>
-        <w:rPr>
-          <w:rFonts w:hint="eastAsia"/>
-        </w:rPr>
       </w:pPr>
     </w:p>
     <w:p>
@@ -6729,9 +6615,6 @@
     <w:p>
       <w:pPr>
         <w:jc w:val="center"/>
-        <w:rPr>
-          <w:rFonts w:hint="eastAsia"/>
-        </w:rPr>
       </w:pPr>
       <w:r>
         <w:rPr>
@@ -6882,7 +6765,6 @@
               <w:jc w:val="center"/>
               <w:cnfStyle w:val="000000100000" w:firstRow="0" w:lastRow="0" w:firstColumn="0" w:lastColumn="0" w:oddVBand="0" w:evenVBand="0" w:oddHBand="1" w:evenHBand="0" w:firstRowFirstColumn="0" w:firstRowLastColumn="0" w:lastRowFirstColumn="0" w:lastRowLastColumn="0"/>
               <w:rPr>
-                <w:rFonts w:hint="eastAsia"/>
                 <w:sz w:val="22"/>
                 <w:szCs w:val="22"/>
               </w:rPr>
@@ -6981,7 +6863,6 @@
               <w:jc w:val="right"/>
               <w:cnfStyle w:val="000000000000" w:firstRow="0" w:lastRow="0" w:firstColumn="0" w:lastColumn="0" w:oddVBand="0" w:evenVBand="0" w:oddHBand="0" w:evenHBand="0" w:firstRowFirstColumn="0" w:firstRowLastColumn="0" w:lastRowFirstColumn="0" w:lastRowLastColumn="0"/>
               <w:rPr>
-                <w:rFonts w:hint="eastAsia"/>
                 <w:sz w:val="22"/>
                 <w:szCs w:val="22"/>
               </w:rPr>
@@ -7078,7 +6959,6 @@
               <w:jc w:val="right"/>
               <w:cnfStyle w:val="000000100000" w:firstRow="0" w:lastRow="0" w:firstColumn="0" w:lastColumn="0" w:oddVBand="0" w:evenVBand="0" w:oddHBand="1" w:evenHBand="0" w:firstRowFirstColumn="0" w:firstRowLastColumn="0" w:lastRowFirstColumn="0" w:lastRowLastColumn="0"/>
               <w:rPr>
-                <w:rFonts w:hint="eastAsia"/>
                 <w:sz w:val="22"/>
                 <w:szCs w:val="22"/>
               </w:rPr>
@@ -7176,7 +7056,6 @@
               <w:jc w:val="right"/>
               <w:cnfStyle w:val="000000000000" w:firstRow="0" w:lastRow="0" w:firstColumn="0" w:lastColumn="0" w:oddVBand="0" w:evenVBand="0" w:oddHBand="0" w:evenHBand="0" w:firstRowFirstColumn="0" w:firstRowLastColumn="0" w:lastRowFirstColumn="0" w:lastRowLastColumn="0"/>
               <w:rPr>
-                <w:rFonts w:hint="eastAsia"/>
                 <w:sz w:val="22"/>
                 <w:szCs w:val="22"/>
               </w:rPr>
@@ -7273,7 +7152,6 @@
               <w:jc w:val="right"/>
               <w:cnfStyle w:val="000000100000" w:firstRow="0" w:lastRow="0" w:firstColumn="0" w:lastColumn="0" w:oddVBand="0" w:evenVBand="0" w:oddHBand="1" w:evenHBand="0" w:firstRowFirstColumn="0" w:firstRowLastColumn="0" w:lastRowFirstColumn="0" w:lastRowLastColumn="0"/>
               <w:rPr>
-                <w:rFonts w:hint="eastAsia"/>
                 <w:sz w:val="22"/>
                 <w:szCs w:val="22"/>
               </w:rPr>
@@ -7371,7 +7249,6 @@
               <w:jc w:val="right"/>
               <w:cnfStyle w:val="000000000000" w:firstRow="0" w:lastRow="0" w:firstColumn="0" w:lastColumn="0" w:oddVBand="0" w:evenVBand="0" w:oddHBand="0" w:evenHBand="0" w:firstRowFirstColumn="0" w:firstRowLastColumn="0" w:lastRowFirstColumn="0" w:lastRowLastColumn="0"/>
               <w:rPr>
-                <w:rFonts w:hint="eastAsia"/>
                 <w:sz w:val="22"/>
                 <w:szCs w:val="22"/>
               </w:rPr>
@@ -7470,7 +7347,6 @@
               <w:jc w:val="right"/>
               <w:cnfStyle w:val="000000100000" w:firstRow="0" w:lastRow="0" w:firstColumn="0" w:lastColumn="0" w:oddVBand="0" w:evenVBand="0" w:oddHBand="1" w:evenHBand="0" w:firstRowFirstColumn="0" w:firstRowLastColumn="0" w:lastRowFirstColumn="0" w:lastRowLastColumn="0"/>
               <w:rPr>
-                <w:rFonts w:hint="eastAsia"/>
                 <w:sz w:val="22"/>
                 <w:szCs w:val="22"/>
               </w:rPr>
@@ -7656,7 +7532,6 @@
               <w:jc w:val="right"/>
               <w:cnfStyle w:val="000000100000" w:firstRow="0" w:lastRow="0" w:firstColumn="0" w:lastColumn="0" w:oddVBand="0" w:evenVBand="0" w:oddHBand="1" w:evenHBand="0" w:firstRowFirstColumn="0" w:firstRowLastColumn="0" w:lastRowFirstColumn="0" w:lastRowLastColumn="0"/>
               <w:rPr>
-                <w:rFonts w:hint="eastAsia"/>
                 <w:sz w:val="22"/>
                 <w:szCs w:val="22"/>
               </w:rPr>
@@ -7689,7 +7564,6 @@
       <w:pPr>
         <w:jc w:val="both"/>
         <w:rPr>
-          <w:rFonts w:hint="eastAsia"/>
           <w:sz w:val="22"/>
           <w:szCs w:val="22"/>
         </w:rPr>
@@ -7741,9 +7615,6 @@
       <w:pPr>
         <w:spacing w:line="360" w:lineRule="auto"/>
         <w:jc w:val="both"/>
-        <w:rPr>
-          <w:rFonts w:hint="eastAsia"/>
-        </w:rPr>
       </w:pPr>
       <w:r>
         <w:rPr>
@@ -7796,9 +7667,6 @@
         <w:spacing w:line="360" w:lineRule="auto"/>
         <w:ind w:firstLine="851"/>
         <w:jc w:val="both"/>
-        <w:rPr>
-          <w:rFonts w:hint="eastAsia"/>
-        </w:rPr>
       </w:pPr>
     </w:p>
     <w:p>
@@ -7806,9 +7674,6 @@
         <w:spacing w:line="360" w:lineRule="auto"/>
         <w:ind w:firstLine="851"/>
         <w:jc w:val="both"/>
-        <w:rPr>
-          <w:rFonts w:hint="eastAsia"/>
-        </w:rPr>
       </w:pPr>
       <w:r>
         <w:rPr>
@@ -8050,9 +7915,6 @@
     <w:p>
       <w:pPr>
         <w:jc w:val="center"/>
-        <w:rPr>
-          <w:rFonts w:hint="eastAsia"/>
-        </w:rPr>
       </w:pPr>
       <w:r>
         <w:rPr>
@@ -10073,9 +9935,6 @@
         <w:spacing w:line="360" w:lineRule="auto"/>
         <w:ind w:firstLine="851"/>
         <w:jc w:val="both"/>
-        <w:rPr>
-          <w:rFonts w:hint="eastAsia"/>
-        </w:rPr>
       </w:pPr>
       <w:r>
         <w:rPr>
@@ -10326,9 +10185,6 @@
     <w:p>
       <w:pPr>
         <w:jc w:val="center"/>
-        <w:rPr>
-          <w:rFonts w:hint="eastAsia"/>
-        </w:rPr>
       </w:pPr>
       <w:r>
         <w:rPr>
@@ -10445,7 +10301,6 @@
               <w:pStyle w:val="TableContents"/>
               <w:jc w:val="center"/>
               <w:rPr>
-                <w:rFonts w:hint="eastAsia"/>
                 <w:sz w:val="22"/>
                 <w:szCs w:val="22"/>
               </w:rPr>
@@ -10652,7 +10507,6 @@
               <w:pStyle w:val="TableContents"/>
               <w:jc w:val="center"/>
               <w:rPr>
-                <w:rFonts w:hint="eastAsia"/>
                 <w:sz w:val="22"/>
                 <w:szCs w:val="22"/>
               </w:rPr>
@@ -10733,7 +10587,6 @@
               <w:pStyle w:val="TableContents"/>
               <w:jc w:val="center"/>
               <w:rPr>
-                <w:rFonts w:hint="eastAsia"/>
                 <w:sz w:val="22"/>
                 <w:szCs w:val="22"/>
               </w:rPr>
@@ -10815,7 +10668,6 @@
               <w:pStyle w:val="TableContents"/>
               <w:jc w:val="center"/>
               <w:rPr>
-                <w:rFonts w:hint="eastAsia"/>
                 <w:sz w:val="22"/>
                 <w:szCs w:val="22"/>
               </w:rPr>
@@ -10896,7 +10748,6 @@
               <w:pStyle w:val="TableContents"/>
               <w:jc w:val="center"/>
               <w:rPr>
-                <w:rFonts w:hint="eastAsia"/>
                 <w:sz w:val="22"/>
                 <w:szCs w:val="22"/>
               </w:rPr>
@@ -10980,7 +10831,6 @@
               <w:pStyle w:val="TableContents"/>
               <w:jc w:val="center"/>
               <w:rPr>
-                <w:rFonts w:hint="eastAsia"/>
                 <w:sz w:val="22"/>
                 <w:szCs w:val="22"/>
               </w:rPr>
@@ -11061,7 +10911,6 @@
               <w:pStyle w:val="TableContents"/>
               <w:jc w:val="center"/>
               <w:rPr>
-                <w:rFonts w:hint="eastAsia"/>
                 <w:sz w:val="22"/>
                 <w:szCs w:val="22"/>
               </w:rPr>
@@ -11143,7 +10992,6 @@
               <w:pStyle w:val="TableContents"/>
               <w:jc w:val="center"/>
               <w:rPr>
-                <w:rFonts w:hint="eastAsia"/>
                 <w:sz w:val="22"/>
                 <w:szCs w:val="22"/>
               </w:rPr>
@@ -11305,7 +11153,6 @@
               <w:pStyle w:val="TableContents"/>
               <w:jc w:val="center"/>
               <w:rPr>
-                <w:rFonts w:hint="eastAsia"/>
                 <w:sz w:val="22"/>
                 <w:szCs w:val="22"/>
               </w:rPr>
@@ -11406,7 +11253,6 @@
               <w:pStyle w:val="TableContents"/>
               <w:jc w:val="center"/>
               <w:rPr>
-                <w:rFonts w:hint="eastAsia"/>
                 <w:sz w:val="22"/>
                 <w:szCs w:val="22"/>
               </w:rPr>
@@ -11526,7 +11372,6 @@
               <w:pStyle w:val="TableContents"/>
               <w:jc w:val="center"/>
               <w:rPr>
-                <w:rFonts w:hint="eastAsia"/>
                 <w:sz w:val="22"/>
                 <w:szCs w:val="22"/>
               </w:rPr>
@@ -11557,7 +11402,6 @@
               <w:pStyle w:val="TableContents"/>
               <w:ind w:left="109"/>
               <w:rPr>
-                <w:rFonts w:hint="eastAsia"/>
                 <w:lang w:val="en-US"/>
               </w:rPr>
             </w:pPr>
@@ -11581,9 +11425,6 @@
               <w:pStyle w:val="TableContents"/>
               <w:jc w:val="center"/>
               <w:cnfStyle w:val="000000000000" w:firstRow="0" w:lastRow="0" w:firstColumn="0" w:lastColumn="0" w:oddVBand="0" w:evenVBand="0" w:oddHBand="0" w:evenHBand="0" w:firstRowFirstColumn="0" w:firstRowLastColumn="0" w:lastRowFirstColumn="0" w:lastRowLastColumn="0"/>
-              <w:rPr>
-                <w:rFonts w:hint="eastAsia"/>
-              </w:rPr>
             </w:pPr>
             <w:r>
               <w:rPr>
@@ -11604,9 +11445,6 @@
             <w:pPr>
               <w:pStyle w:val="TableContents"/>
               <w:jc w:val="center"/>
-              <w:rPr>
-                <w:rFonts w:hint="eastAsia"/>
-              </w:rPr>
             </w:pPr>
             <w:r>
               <w:rPr>
@@ -11634,9 +11472,6 @@
             <w:pPr>
               <w:pStyle w:val="TableContents"/>
               <w:ind w:left="109"/>
-              <w:rPr>
-                <w:rFonts w:hint="eastAsia"/>
-              </w:rPr>
             </w:pPr>
             <w:proofErr w:type="spellStart"/>
             <w:r>
@@ -11695,9 +11530,6 @@
               <w:pStyle w:val="TableContents"/>
               <w:jc w:val="center"/>
               <w:cnfStyle w:val="000000100000" w:firstRow="0" w:lastRow="0" w:firstColumn="0" w:lastColumn="0" w:oddVBand="0" w:evenVBand="0" w:oddHBand="1" w:evenHBand="0" w:firstRowFirstColumn="0" w:firstRowLastColumn="0" w:lastRowFirstColumn="0" w:lastRowLastColumn="0"/>
-              <w:rPr>
-                <w:rFonts w:hint="eastAsia"/>
-              </w:rPr>
             </w:pPr>
             <w:r>
               <w:rPr>
@@ -11718,9 +11550,6 @@
             <w:pPr>
               <w:pStyle w:val="TableContents"/>
               <w:jc w:val="center"/>
-              <w:rPr>
-                <w:rFonts w:hint="eastAsia"/>
-              </w:rPr>
             </w:pPr>
             <w:r>
               <w:rPr>
@@ -11747,9 +11576,6 @@
             <w:pPr>
               <w:pStyle w:val="TableContents"/>
               <w:ind w:left="109"/>
-              <w:rPr>
-                <w:rFonts w:hint="eastAsia"/>
-              </w:rPr>
             </w:pPr>
             <w:r>
               <w:rPr>
@@ -11798,9 +11624,6 @@
               <w:pStyle w:val="TableContents"/>
               <w:jc w:val="center"/>
               <w:cnfStyle w:val="000000000000" w:firstRow="0" w:lastRow="0" w:firstColumn="0" w:lastColumn="0" w:oddVBand="0" w:evenVBand="0" w:oddHBand="0" w:evenHBand="0" w:firstRowFirstColumn="0" w:firstRowLastColumn="0" w:lastRowFirstColumn="0" w:lastRowLastColumn="0"/>
-              <w:rPr>
-                <w:rFonts w:hint="eastAsia"/>
-              </w:rPr>
             </w:pPr>
             <w:r>
               <w:rPr>
@@ -11821,9 +11644,6 @@
             <w:pPr>
               <w:pStyle w:val="TableContents"/>
               <w:jc w:val="center"/>
-              <w:rPr>
-                <w:rFonts w:hint="eastAsia"/>
-              </w:rPr>
             </w:pPr>
             <w:r>
               <w:rPr>
@@ -11852,7 +11672,6 @@
               <w:pStyle w:val="TableContents"/>
               <w:ind w:left="109"/>
               <w:rPr>
-                <w:rFonts w:hint="eastAsia"/>
                 <w:lang w:val="en-US"/>
               </w:rPr>
             </w:pPr>
@@ -11907,9 +11726,6 @@
               <w:pStyle w:val="TableContents"/>
               <w:jc w:val="center"/>
               <w:cnfStyle w:val="000000100000" w:firstRow="0" w:lastRow="0" w:firstColumn="0" w:lastColumn="0" w:oddVBand="0" w:evenVBand="0" w:oddHBand="1" w:evenHBand="0" w:firstRowFirstColumn="0" w:firstRowLastColumn="0" w:lastRowFirstColumn="0" w:lastRowLastColumn="0"/>
-              <w:rPr>
-                <w:rFonts w:hint="eastAsia"/>
-              </w:rPr>
             </w:pPr>
             <w:r>
               <w:rPr>
@@ -11930,9 +11746,6 @@
             <w:pPr>
               <w:pStyle w:val="TableContents"/>
               <w:jc w:val="center"/>
-              <w:rPr>
-                <w:rFonts w:hint="eastAsia"/>
-              </w:rPr>
             </w:pPr>
             <w:r>
               <w:rPr>
@@ -11950,9 +11763,6 @@
       <w:pPr>
         <w:spacing w:line="360" w:lineRule="auto"/>
         <w:jc w:val="center"/>
-        <w:rPr>
-          <w:rFonts w:hint="eastAsia"/>
-        </w:rPr>
       </w:pPr>
       <w:r>
         <w:rPr>
@@ -11991,9 +11801,6 @@
         <w:spacing w:line="360" w:lineRule="auto"/>
         <w:ind w:firstLine="851"/>
         <w:jc w:val="both"/>
-        <w:rPr>
-          <w:rFonts w:hint="eastAsia"/>
-        </w:rPr>
       </w:pPr>
       <w:r>
         <w:rPr>
@@ -12139,9 +11946,6 @@
         <w:spacing w:line="360" w:lineRule="auto"/>
         <w:ind w:firstLine="851"/>
         <w:jc w:val="both"/>
-        <w:rPr>
-          <w:rFonts w:hint="eastAsia"/>
-        </w:rPr>
       </w:pPr>
       <w:r>
         <w:rPr>
@@ -12260,9 +12064,6 @@
     <w:p>
       <w:pPr>
         <w:jc w:val="center"/>
-        <w:rPr>
-          <w:rFonts w:hint="eastAsia"/>
-        </w:rPr>
       </w:pPr>
       <w:r>
         <w:rPr>
@@ -12382,7 +12183,6 @@
               <w:pStyle w:val="TableContents"/>
               <w:jc w:val="center"/>
               <w:rPr>
-                <w:rFonts w:hint="eastAsia"/>
                 <w:sz w:val="22"/>
                 <w:szCs w:val="22"/>
               </w:rPr>
@@ -12484,7 +12284,6 @@
               <w:pStyle w:val="TableContents"/>
               <w:jc w:val="center"/>
               <w:rPr>
-                <w:rFonts w:hint="eastAsia"/>
                 <w:sz w:val="22"/>
                 <w:szCs w:val="22"/>
               </w:rPr>
@@ -12575,7 +12374,6 @@
               <w:pStyle w:val="TableContents"/>
               <w:jc w:val="center"/>
               <w:rPr>
-                <w:rFonts w:hint="eastAsia"/>
                 <w:sz w:val="22"/>
                 <w:szCs w:val="22"/>
               </w:rPr>
@@ -12612,9 +12410,6 @@
             <w:pPr>
               <w:pStyle w:val="TableContents"/>
               <w:ind w:left="105"/>
-              <w:rPr>
-                <w:rFonts w:hint="eastAsia"/>
-              </w:rPr>
             </w:pPr>
             <w:r>
               <w:rPr>
@@ -12636,15 +12431,14 @@
               <w:ind w:left="105"/>
               <w:cnfStyle w:val="000000000000" w:firstRow="0" w:lastRow="0" w:firstColumn="0" w:lastColumn="0" w:oddVBand="0" w:evenVBand="0" w:oddHBand="0" w:evenHBand="0" w:firstRowFirstColumn="0" w:firstRowLastColumn="0" w:lastRowFirstColumn="0" w:lastRowLastColumn="0"/>
               <w:rPr>
+                <w:lang w:val="en-US"/>
+              </w:rPr>
+            </w:pPr>
+            <w:r>
+              <w:rPr>
                 <w:rFonts w:hint="eastAsia"/>
                 <w:lang w:val="en-US"/>
               </w:rPr>
-            </w:pPr>
-            <w:r>
-              <w:rPr>
-                <w:rFonts w:hint="eastAsia"/>
-                <w:lang w:val="en-US"/>
-              </w:rPr>
               <w:t>An Agile Maturity Model for Software Development Organizations</w:t>
             </w:r>
           </w:p>
@@ -12658,9 +12452,6 @@
             <w:pPr>
               <w:pStyle w:val="TableContents"/>
               <w:jc w:val="center"/>
-              <w:rPr>
-                <w:rFonts w:hint="eastAsia"/>
-              </w:rPr>
             </w:pPr>
             <w:r>
               <w:rPr>
@@ -12687,9 +12478,6 @@
             <w:pPr>
               <w:pStyle w:val="TableContents"/>
               <w:ind w:left="105"/>
-              <w:rPr>
-                <w:rFonts w:hint="eastAsia"/>
-              </w:rPr>
             </w:pPr>
             <w:r>
               <w:rPr>
@@ -12711,7 +12499,6 @@
               <w:ind w:left="105"/>
               <w:cnfStyle w:val="000000100000" w:firstRow="0" w:lastRow="0" w:firstColumn="0" w:lastColumn="0" w:oddVBand="0" w:evenVBand="0" w:oddHBand="1" w:evenHBand="0" w:firstRowFirstColumn="0" w:firstRowLastColumn="0" w:lastRowFirstColumn="0" w:lastRowLastColumn="0"/>
               <w:rPr>
-                <w:rFonts w:hint="eastAsia"/>
                 <w:lang w:val="en-US"/>
               </w:rPr>
             </w:pPr>
@@ -12735,9 +12522,6 @@
             <w:pPr>
               <w:pStyle w:val="TableContents"/>
               <w:jc w:val="center"/>
-              <w:rPr>
-                <w:rFonts w:hint="eastAsia"/>
-              </w:rPr>
             </w:pPr>
             <w:r>
               <w:rPr>
@@ -12763,9 +12547,6 @@
             <w:pPr>
               <w:pStyle w:val="TableContents"/>
               <w:ind w:left="105"/>
-              <w:rPr>
-                <w:rFonts w:hint="eastAsia"/>
-              </w:rPr>
             </w:pPr>
             <w:r>
               <w:rPr>
@@ -12788,7 +12569,6 @@
               <w:ind w:left="105"/>
               <w:cnfStyle w:val="000000000000" w:firstRow="0" w:lastRow="0" w:firstColumn="0" w:lastColumn="0" w:oddVBand="0" w:evenVBand="0" w:oddHBand="0" w:evenHBand="0" w:firstRowFirstColumn="0" w:firstRowLastColumn="0" w:lastRowFirstColumn="0" w:lastRowLastColumn="0"/>
               <w:rPr>
-                <w:rFonts w:hint="eastAsia"/>
                 <w:lang w:val="en-US"/>
               </w:rPr>
             </w:pPr>
@@ -12843,9 +12623,6 @@
             <w:pPr>
               <w:pStyle w:val="TableContents"/>
               <w:jc w:val="center"/>
-              <w:rPr>
-                <w:rFonts w:hint="eastAsia"/>
-              </w:rPr>
             </w:pPr>
             <w:r>
               <w:rPr>
@@ -12872,7 +12649,6 @@
             <w:pPr>
               <w:ind w:left="105"/>
               <w:rPr>
-                <w:rFonts w:hint="eastAsia"/>
                 <w:lang w:val="en-US"/>
               </w:rPr>
             </w:pPr>
@@ -12928,7 +12704,6 @@
               <w:ind w:left="105"/>
               <w:cnfStyle w:val="000000100000" w:firstRow="0" w:lastRow="0" w:firstColumn="0" w:lastColumn="0" w:oddVBand="0" w:evenVBand="0" w:oddHBand="1" w:evenHBand="0" w:firstRowFirstColumn="0" w:firstRowLastColumn="0" w:lastRowFirstColumn="0" w:lastRowLastColumn="0"/>
               <w:rPr>
-                <w:rFonts w:hint="eastAsia"/>
                 <w:lang w:val="en-US"/>
               </w:rPr>
             </w:pPr>
@@ -12952,9 +12727,6 @@
             <w:pPr>
               <w:pStyle w:val="TableContents"/>
               <w:jc w:val="center"/>
-              <w:rPr>
-                <w:rFonts w:hint="eastAsia"/>
-              </w:rPr>
             </w:pPr>
             <w:r>
               <w:rPr>
@@ -13220,9 +12992,6 @@
       <w:pPr>
         <w:spacing w:line="360" w:lineRule="auto"/>
         <w:jc w:val="center"/>
-        <w:rPr>
-          <w:rFonts w:hint="eastAsia"/>
-        </w:rPr>
       </w:pPr>
       <w:r>
         <w:rPr>
@@ -13262,9 +13031,6 @@
         <w:spacing w:line="360" w:lineRule="auto"/>
         <w:ind w:firstLine="851"/>
         <w:jc w:val="both"/>
-        <w:rPr>
-          <w:rFonts w:hint="eastAsia"/>
-        </w:rPr>
       </w:pPr>
       <w:r>
         <w:rPr>
@@ -13498,9 +13264,6 @@
         <w:spacing w:line="360" w:lineRule="auto"/>
         <w:ind w:firstLine="709"/>
         <w:jc w:val="both"/>
-        <w:rPr>
-          <w:rFonts w:hint="eastAsia"/>
-        </w:rPr>
       </w:pPr>
       <w:r>
         <w:rPr>
@@ -13775,9 +13538,6 @@
     <w:p>
       <w:pPr>
         <w:jc w:val="center"/>
-        <w:rPr>
-          <w:rFonts w:hint="eastAsia"/>
-        </w:rPr>
       </w:pPr>
       <w:r>
         <w:rPr>
@@ -13868,7 +13628,6 @@
               <w:jc w:val="center"/>
               <w:cnfStyle w:val="000000100000" w:firstRow="0" w:lastRow="0" w:firstColumn="0" w:lastColumn="0" w:oddVBand="0" w:evenVBand="0" w:oddHBand="1" w:evenHBand="0" w:firstRowFirstColumn="0" w:firstRowLastColumn="0" w:lastRowFirstColumn="0" w:lastRowLastColumn="0"/>
               <w:rPr>
-                <w:rFonts w:hint="eastAsia"/>
                 <w:sz w:val="22"/>
                 <w:szCs w:val="22"/>
               </w:rPr>
@@ -13927,7 +13686,6 @@
               <w:jc w:val="center"/>
               <w:cnfStyle w:val="000000000000" w:firstRow="0" w:lastRow="0" w:firstColumn="0" w:lastColumn="0" w:oddVBand="0" w:evenVBand="0" w:oddHBand="0" w:evenHBand="0" w:firstRowFirstColumn="0" w:firstRowLastColumn="0" w:lastRowFirstColumn="0" w:lastRowLastColumn="0"/>
               <w:rPr>
-                <w:rFonts w:hint="eastAsia"/>
                 <w:sz w:val="22"/>
                 <w:szCs w:val="22"/>
               </w:rPr>
@@ -13982,7 +13740,6 @@
               <w:jc w:val="center"/>
               <w:cnfStyle w:val="000000100000" w:firstRow="0" w:lastRow="0" w:firstColumn="0" w:lastColumn="0" w:oddVBand="0" w:evenVBand="0" w:oddHBand="1" w:evenHBand="0" w:firstRowFirstColumn="0" w:firstRowLastColumn="0" w:lastRowFirstColumn="0" w:lastRowLastColumn="0"/>
               <w:rPr>
-                <w:rFonts w:hint="eastAsia"/>
                 <w:sz w:val="22"/>
                 <w:szCs w:val="22"/>
               </w:rPr>
@@ -14037,7 +13794,6 @@
               <w:jc w:val="center"/>
               <w:cnfStyle w:val="000000000000" w:firstRow="0" w:lastRow="0" w:firstColumn="0" w:lastColumn="0" w:oddVBand="0" w:evenVBand="0" w:oddHBand="0" w:evenHBand="0" w:firstRowFirstColumn="0" w:firstRowLastColumn="0" w:lastRowFirstColumn="0" w:lastRowLastColumn="0"/>
               <w:rPr>
-                <w:rFonts w:hint="eastAsia"/>
                 <w:sz w:val="22"/>
                 <w:szCs w:val="22"/>
               </w:rPr>
@@ -14092,7 +13848,6 @@
               <w:jc w:val="center"/>
               <w:cnfStyle w:val="000000100000" w:firstRow="0" w:lastRow="0" w:firstColumn="0" w:lastColumn="0" w:oddVBand="0" w:evenVBand="0" w:oddHBand="1" w:evenHBand="0" w:firstRowFirstColumn="0" w:firstRowLastColumn="0" w:lastRowFirstColumn="0" w:lastRowLastColumn="0"/>
               <w:rPr>
-                <w:rFonts w:hint="eastAsia"/>
                 <w:sz w:val="22"/>
                 <w:szCs w:val="22"/>
               </w:rPr>
@@ -14124,9 +13879,6 @@
               </w:tabs>
               <w:ind w:left="71"/>
               <w:jc w:val="both"/>
-              <w:rPr>
-                <w:rFonts w:hint="eastAsia"/>
-              </w:rPr>
             </w:pPr>
             <w:r>
               <w:rPr>
@@ -14160,7 +13912,6 @@
               <w:jc w:val="center"/>
               <w:cnfStyle w:val="000000000000" w:firstRow="0" w:lastRow="0" w:firstColumn="0" w:lastColumn="0" w:oddVBand="0" w:evenVBand="0" w:oddHBand="0" w:evenHBand="0" w:firstRowFirstColumn="0" w:firstRowLastColumn="0" w:lastRowFirstColumn="0" w:lastRowLastColumn="0"/>
               <w:rPr>
-                <w:rFonts w:hint="eastAsia"/>
                 <w:sz w:val="22"/>
                 <w:szCs w:val="22"/>
               </w:rPr>
@@ -14217,7 +13968,6 @@
               <w:jc w:val="center"/>
               <w:cnfStyle w:val="000000100000" w:firstRow="0" w:lastRow="0" w:firstColumn="0" w:lastColumn="0" w:oddVBand="0" w:evenVBand="0" w:oddHBand="1" w:evenHBand="0" w:firstRowFirstColumn="0" w:firstRowLastColumn="0" w:lastRowFirstColumn="0" w:lastRowLastColumn="0"/>
               <w:rPr>
-                <w:rFonts w:hint="eastAsia"/>
                 <w:sz w:val="22"/>
                 <w:szCs w:val="22"/>
               </w:rPr>
@@ -14245,9 +13995,6 @@
             <w:pPr>
               <w:ind w:left="71"/>
               <w:jc w:val="right"/>
-              <w:rPr>
-                <w:rFonts w:hint="eastAsia"/>
-              </w:rPr>
             </w:pPr>
             <w:r>
               <w:rPr>
@@ -14270,9 +14017,6 @@
               <w:pStyle w:val="TableContents"/>
               <w:jc w:val="center"/>
               <w:cnfStyle w:val="000000000000" w:firstRow="0" w:lastRow="0" w:firstColumn="0" w:lastColumn="0" w:oddVBand="0" w:evenVBand="0" w:oddHBand="0" w:evenHBand="0" w:firstRowFirstColumn="0" w:firstRowLastColumn="0" w:lastRowFirstColumn="0" w:lastRowLastColumn="0"/>
-              <w:rPr>
-                <w:rFonts w:hint="eastAsia"/>
-              </w:rPr>
             </w:pPr>
             <w:r>
               <w:rPr>
@@ -14304,9 +14048,6 @@
     <w:p>
       <w:pPr>
         <w:jc w:val="center"/>
-        <w:rPr>
-          <w:rFonts w:hint="eastAsia"/>
-        </w:rPr>
       </w:pPr>
       <w:r>
         <w:rPr>
@@ -14334,9 +14075,6 @@
       <w:pPr>
         <w:spacing w:line="360" w:lineRule="auto"/>
         <w:jc w:val="both"/>
-        <w:rPr>
-          <w:rFonts w:hint="eastAsia"/>
-        </w:rPr>
       </w:pPr>
     </w:p>
     <w:p>
@@ -14344,9 +14082,6 @@
         <w:spacing w:line="360" w:lineRule="auto"/>
         <w:ind w:firstLine="851"/>
         <w:jc w:val="both"/>
-        <w:rPr>
-          <w:rFonts w:hint="eastAsia"/>
-        </w:rPr>
       </w:pPr>
       <w:r>
         <w:rPr>
@@ -14597,9 +14332,6 @@
       <w:pPr>
         <w:spacing w:line="360" w:lineRule="auto"/>
         <w:jc w:val="both"/>
-        <w:rPr>
-          <w:rFonts w:hint="eastAsia"/>
-        </w:rPr>
       </w:pPr>
     </w:p>
     <w:p>
@@ -14659,9 +14391,6 @@
       <w:pPr>
         <w:spacing w:line="360" w:lineRule="auto"/>
         <w:jc w:val="both"/>
-        <w:rPr>
-          <w:rFonts w:hint="eastAsia"/>
-        </w:rPr>
       </w:pPr>
     </w:p>
     <w:p>
@@ -14685,9 +14414,6 @@
       <w:pPr>
         <w:spacing w:line="360" w:lineRule="auto"/>
         <w:jc w:val="both"/>
-        <w:rPr>
-          <w:rFonts w:hint="eastAsia"/>
-        </w:rPr>
       </w:pPr>
       <w:r>
         <w:rPr>
@@ -14701,9 +14427,6 @@
       <w:pPr>
         <w:spacing w:line="360" w:lineRule="auto"/>
         <w:jc w:val="both"/>
-        <w:rPr>
-          <w:rFonts w:hint="eastAsia"/>
-        </w:rPr>
       </w:pPr>
     </w:p>
     <w:p>
@@ -14711,9 +14434,6 @@
         <w:spacing w:line="360" w:lineRule="auto"/>
         <w:ind w:firstLine="851"/>
         <w:jc w:val="both"/>
-        <w:rPr>
-          <w:rFonts w:hint="eastAsia"/>
-        </w:rPr>
       </w:pPr>
       <w:r>
         <w:rPr>
@@ -14741,17 +14461,11 @@
       <w:pPr>
         <w:spacing w:line="360" w:lineRule="auto"/>
         <w:jc w:val="center"/>
-        <w:rPr>
-          <w:rFonts w:hint="eastAsia"/>
-        </w:rPr>
       </w:pPr>
     </w:p>
     <w:p>
       <w:pPr>
         <w:jc w:val="center"/>
-        <w:rPr>
-          <w:rFonts w:hint="eastAsia"/>
-        </w:rPr>
       </w:pPr>
       <w:r>
         <w:rPr>
@@ -14843,7 +14557,6 @@
               <w:jc w:val="center"/>
               <w:cnfStyle w:val="000000100000" w:firstRow="0" w:lastRow="0" w:firstColumn="0" w:lastColumn="0" w:oddVBand="0" w:evenVBand="0" w:oddHBand="1" w:evenHBand="0" w:firstRowFirstColumn="0" w:firstRowLastColumn="0" w:lastRowFirstColumn="0" w:lastRowLastColumn="0"/>
               <w:rPr>
-                <w:rFonts w:hint="eastAsia"/>
                 <w:sz w:val="22"/>
                 <w:szCs w:val="22"/>
               </w:rPr>
@@ -14902,7 +14615,6 @@
               <w:jc w:val="center"/>
               <w:cnfStyle w:val="000000000000" w:firstRow="0" w:lastRow="0" w:firstColumn="0" w:lastColumn="0" w:oddVBand="0" w:evenVBand="0" w:oddHBand="0" w:evenHBand="0" w:firstRowFirstColumn="0" w:firstRowLastColumn="0" w:lastRowFirstColumn="0" w:lastRowLastColumn="0"/>
               <w:rPr>
-                <w:rFonts w:hint="eastAsia"/>
                 <w:sz w:val="22"/>
                 <w:szCs w:val="22"/>
               </w:rPr>
@@ -14957,7 +14669,6 @@
               <w:jc w:val="center"/>
               <w:cnfStyle w:val="000000100000" w:firstRow="0" w:lastRow="0" w:firstColumn="0" w:lastColumn="0" w:oddVBand="0" w:evenVBand="0" w:oddHBand="1" w:evenHBand="0" w:firstRowFirstColumn="0" w:firstRowLastColumn="0" w:lastRowFirstColumn="0" w:lastRowLastColumn="0"/>
               <w:rPr>
-                <w:rFonts w:hint="eastAsia"/>
                 <w:sz w:val="22"/>
                 <w:szCs w:val="22"/>
               </w:rPr>
@@ -15012,7 +14723,6 @@
               <w:jc w:val="center"/>
               <w:cnfStyle w:val="000000000000" w:firstRow="0" w:lastRow="0" w:firstColumn="0" w:lastColumn="0" w:oddVBand="0" w:evenVBand="0" w:oddHBand="0" w:evenHBand="0" w:firstRowFirstColumn="0" w:firstRowLastColumn="0" w:lastRowFirstColumn="0" w:lastRowLastColumn="0"/>
               <w:rPr>
-                <w:rFonts w:hint="eastAsia"/>
                 <w:sz w:val="22"/>
                 <w:szCs w:val="22"/>
               </w:rPr>
@@ -15067,7 +14777,6 @@
               <w:jc w:val="center"/>
               <w:cnfStyle w:val="000000100000" w:firstRow="0" w:lastRow="0" w:firstColumn="0" w:lastColumn="0" w:oddVBand="0" w:evenVBand="0" w:oddHBand="1" w:evenHBand="0" w:firstRowFirstColumn="0" w:firstRowLastColumn="0" w:lastRowFirstColumn="0" w:lastRowLastColumn="0"/>
               <w:rPr>
-                <w:rFonts w:hint="eastAsia"/>
                 <w:sz w:val="22"/>
                 <w:szCs w:val="22"/>
               </w:rPr>
@@ -15099,9 +14808,6 @@
               </w:tabs>
               <w:ind w:left="71"/>
               <w:jc w:val="both"/>
-              <w:rPr>
-                <w:rFonts w:hint="eastAsia"/>
-              </w:rPr>
             </w:pPr>
             <w:r>
               <w:rPr>
@@ -15135,7 +14841,6 @@
               <w:jc w:val="center"/>
               <w:cnfStyle w:val="000000000000" w:firstRow="0" w:lastRow="0" w:firstColumn="0" w:lastColumn="0" w:oddVBand="0" w:evenVBand="0" w:oddHBand="0" w:evenHBand="0" w:firstRowFirstColumn="0" w:firstRowLastColumn="0" w:lastRowFirstColumn="0" w:lastRowLastColumn="0"/>
               <w:rPr>
-                <w:rFonts w:hint="eastAsia"/>
                 <w:sz w:val="22"/>
                 <w:szCs w:val="22"/>
               </w:rPr>
@@ -15192,7 +14897,6 @@
               <w:jc w:val="center"/>
               <w:cnfStyle w:val="000000100000" w:firstRow="0" w:lastRow="0" w:firstColumn="0" w:lastColumn="0" w:oddVBand="0" w:evenVBand="0" w:oddHBand="1" w:evenHBand="0" w:firstRowFirstColumn="0" w:firstRowLastColumn="0" w:lastRowFirstColumn="0" w:lastRowLastColumn="0"/>
               <w:rPr>
-                <w:rFonts w:hint="eastAsia"/>
                 <w:sz w:val="22"/>
                 <w:szCs w:val="22"/>
               </w:rPr>
@@ -15279,9 +14983,6 @@
             <w:pPr>
               <w:ind w:left="71"/>
               <w:jc w:val="right"/>
-              <w:rPr>
-                <w:rFonts w:hint="eastAsia"/>
-              </w:rPr>
             </w:pPr>
             <w:r>
               <w:rPr>
@@ -15304,9 +15005,6 @@
               <w:pStyle w:val="TableContents"/>
               <w:jc w:val="center"/>
               <w:cnfStyle w:val="000000100000" w:firstRow="0" w:lastRow="0" w:firstColumn="0" w:lastColumn="0" w:oddVBand="0" w:evenVBand="0" w:oddHBand="1" w:evenHBand="0" w:firstRowFirstColumn="0" w:firstRowLastColumn="0" w:lastRowFirstColumn="0" w:lastRowLastColumn="0"/>
-              <w:rPr>
-                <w:rFonts w:hint="eastAsia"/>
-              </w:rPr>
             </w:pPr>
             <w:r>
               <w:rPr>
@@ -15326,7 +15024,6 @@
       <w:pPr>
         <w:jc w:val="both"/>
         <w:rPr>
-          <w:rFonts w:hint="eastAsia"/>
           <w:sz w:val="22"/>
           <w:szCs w:val="22"/>
         </w:rPr>
@@ -15335,9 +15032,6 @@
     <w:p>
       <w:pPr>
         <w:jc w:val="center"/>
-        <w:rPr>
-          <w:rFonts w:hint="eastAsia"/>
-        </w:rPr>
       </w:pPr>
       <w:r>
         <w:rPr>
@@ -15377,9 +15071,6 @@
         <w:spacing w:line="360" w:lineRule="auto"/>
         <w:ind w:firstLine="851"/>
         <w:jc w:val="both"/>
-        <w:rPr>
-          <w:rFonts w:hint="eastAsia"/>
-        </w:rPr>
       </w:pPr>
       <w:r>
         <w:rPr>
@@ -15499,9 +15190,6 @@
       <w:pPr>
         <w:spacing w:line="360" w:lineRule="auto"/>
         <w:jc w:val="both"/>
-        <w:rPr>
-          <w:rFonts w:hint="eastAsia"/>
-        </w:rPr>
       </w:pPr>
     </w:p>
     <w:p>

</xml_diff>